<commit_message>
doc: fix table of contents
</commit_message>
<xml_diff>
--- a/Tokmakova_text.docx
+++ b/Tokmakova_text.docx
@@ -669,7 +669,7 @@
       <w:bookmarkStart w:id="5" w:name="_Toc20650362"/>
       <w:bookmarkStart w:id="6" w:name="_Toc27314014"/>
       <w:bookmarkStart w:id="7" w:name="_Toc41393390"/>
-      <w:bookmarkStart w:id="8" w:name="_Toc59029714"/>
+      <w:bookmarkStart w:id="8" w:name="_Toc59203897"/>
       <w:r>
         <w:t>О</w:t>
       </w:r>
@@ -745,87 +745,6 @@
             </w:rPr>
             <w:fldChar w:fldCharType="separate"/>
           </w:r>
-          <w:hyperlink w:anchor="_Toc59029714" w:history="1">
-            <w:r>
-              <w:rPr>
-                <w:rStyle w:val="af2"/>
-                <w:rFonts w:ascii="Times New Roman" w:hAnsi="Times New Roman"/>
-                <w:noProof/>
-                <w:sz w:val="28"/>
-                <w:szCs w:val="28"/>
-              </w:rPr>
-              <w:t>ОГЛАВЛЕНИЕ</w:t>
-            </w:r>
-            <w:r>
-              <w:rPr>
-                <w:rFonts w:ascii="Times New Roman" w:hAnsi="Times New Roman"/>
-                <w:noProof/>
-                <w:webHidden/>
-                <w:sz w:val="28"/>
-                <w:szCs w:val="28"/>
-              </w:rPr>
-              <w:tab/>
-            </w:r>
-            <w:r>
-              <w:rPr>
-                <w:rFonts w:ascii="Times New Roman" w:hAnsi="Times New Roman"/>
-                <w:noProof/>
-                <w:webHidden/>
-                <w:sz w:val="28"/>
-                <w:szCs w:val="28"/>
-              </w:rPr>
-              <w:fldChar w:fldCharType="begin"/>
-            </w:r>
-            <w:r>
-              <w:rPr>
-                <w:rFonts w:ascii="Times New Roman" w:hAnsi="Times New Roman"/>
-                <w:noProof/>
-                <w:webHidden/>
-                <w:sz w:val="28"/>
-                <w:szCs w:val="28"/>
-              </w:rPr>
-              <w:instrText xml:space="preserve"> PAGEREF _Toc59029714 \h </w:instrText>
-            </w:r>
-            <w:r>
-              <w:rPr>
-                <w:rFonts w:ascii="Times New Roman" w:hAnsi="Times New Roman"/>
-                <w:noProof/>
-                <w:webHidden/>
-                <w:sz w:val="28"/>
-                <w:szCs w:val="28"/>
-              </w:rPr>
-            </w:r>
-            <w:r>
-              <w:rPr>
-                <w:rFonts w:ascii="Times New Roman" w:hAnsi="Times New Roman"/>
-                <w:noProof/>
-                <w:webHidden/>
-                <w:sz w:val="28"/>
-                <w:szCs w:val="28"/>
-              </w:rPr>
-              <w:fldChar w:fldCharType="separate"/>
-            </w:r>
-            <w:r>
-              <w:rPr>
-                <w:rFonts w:ascii="Times New Roman" w:hAnsi="Times New Roman"/>
-                <w:noProof/>
-                <w:webHidden/>
-                <w:sz w:val="28"/>
-                <w:szCs w:val="28"/>
-              </w:rPr>
-              <w:t>2</w:t>
-            </w:r>
-            <w:r>
-              <w:rPr>
-                <w:rFonts w:ascii="Times New Roman" w:hAnsi="Times New Roman"/>
-                <w:noProof/>
-                <w:webHidden/>
-                <w:sz w:val="28"/>
-                <w:szCs w:val="28"/>
-              </w:rPr>
-              <w:fldChar w:fldCharType="end"/>
-            </w:r>
-          </w:hyperlink>
         </w:p>
         <w:p>
           <w:pPr>
@@ -841,103 +760,7 @@
               <w:lang w:val="ru-BY" w:eastAsia="ru-BY"/>
             </w:rPr>
           </w:pPr>
-          <w:hyperlink w:anchor="_Toc59029715" w:history="1">
-            <w:r>
-              <w:rPr>
-                <w:rStyle w:val="af2"/>
-                <w:rFonts w:ascii="Times New Roman" w:hAnsi="Times New Roman"/>
-                <w:noProof/>
-                <w:sz w:val="28"/>
-                <w:szCs w:val="28"/>
-              </w:rPr>
-              <w:t>РЕФЕРАТ</w:t>
-            </w:r>
-            <w:r>
-              <w:rPr>
-                <w:rFonts w:ascii="Times New Roman" w:hAnsi="Times New Roman"/>
-                <w:noProof/>
-                <w:webHidden/>
-                <w:sz w:val="28"/>
-                <w:szCs w:val="28"/>
-              </w:rPr>
-              <w:tab/>
-            </w:r>
-            <w:r>
-              <w:rPr>
-                <w:rFonts w:ascii="Times New Roman" w:hAnsi="Times New Roman"/>
-                <w:noProof/>
-                <w:webHidden/>
-                <w:sz w:val="28"/>
-                <w:szCs w:val="28"/>
-              </w:rPr>
-              <w:fldChar w:fldCharType="begin"/>
-            </w:r>
-            <w:r>
-              <w:rPr>
-                <w:rFonts w:ascii="Times New Roman" w:hAnsi="Times New Roman"/>
-                <w:noProof/>
-                <w:webHidden/>
-                <w:sz w:val="28"/>
-                <w:szCs w:val="28"/>
-              </w:rPr>
-              <w:instrText xml:space="preserve"> PAGEREF _Toc59029715 \h </w:instrText>
-            </w:r>
-            <w:r>
-              <w:rPr>
-                <w:rFonts w:ascii="Times New Roman" w:hAnsi="Times New Roman"/>
-                <w:noProof/>
-                <w:webHidden/>
-                <w:sz w:val="28"/>
-                <w:szCs w:val="28"/>
-              </w:rPr>
-            </w:r>
-            <w:r>
-              <w:rPr>
-                <w:rFonts w:ascii="Times New Roman" w:hAnsi="Times New Roman"/>
-                <w:noProof/>
-                <w:webHidden/>
-                <w:sz w:val="28"/>
-                <w:szCs w:val="28"/>
-              </w:rPr>
-              <w:fldChar w:fldCharType="separate"/>
-            </w:r>
-            <w:r>
-              <w:rPr>
-                <w:rFonts w:ascii="Times New Roman" w:hAnsi="Times New Roman"/>
-                <w:noProof/>
-                <w:webHidden/>
-                <w:sz w:val="28"/>
-                <w:szCs w:val="28"/>
-              </w:rPr>
-              <w:t>3</w:t>
-            </w:r>
-            <w:r>
-              <w:rPr>
-                <w:rFonts w:ascii="Times New Roman" w:hAnsi="Times New Roman"/>
-                <w:noProof/>
-                <w:webHidden/>
-                <w:sz w:val="28"/>
-                <w:szCs w:val="28"/>
-              </w:rPr>
-              <w:fldChar w:fldCharType="end"/>
-            </w:r>
-          </w:hyperlink>
-        </w:p>
-        <w:p>
-          <w:pPr>
-            <w:pStyle w:val="13"/>
-            <w:tabs>
-              <w:tab w:val="right" w:leader="dot" w:pos="9628"/>
-            </w:tabs>
-            <w:rPr>
-              <w:rFonts w:ascii="Times New Roman" w:hAnsi="Times New Roman"/>
-              <w:noProof/>
-              <w:sz w:val="28"/>
-              <w:szCs w:val="28"/>
-              <w:lang w:val="ru-BY" w:eastAsia="ru-BY"/>
-            </w:rPr>
-          </w:pPr>
-          <w:hyperlink w:anchor="_Toc59029716" w:history="1">
+          <w:hyperlink w:anchor="_Toc59203899" w:history="1">
             <w:r>
               <w:rPr>
                 <w:rStyle w:val="af2"/>
@@ -976,7 +799,7 @@
                 <w:sz w:val="28"/>
                 <w:szCs w:val="28"/>
               </w:rPr>
-              <w:instrText xml:space="preserve"> PAGEREF _Toc59029716 \h </w:instrText>
+              <w:instrText xml:space="preserve"> PAGEREF _Toc59203899 \h </w:instrText>
             </w:r>
             <w:r>
               <w:rPr>
@@ -1033,7 +856,7 @@
               <w:lang w:val="ru-BY" w:eastAsia="ru-BY"/>
             </w:rPr>
           </w:pPr>
-          <w:hyperlink w:anchor="_Toc59029717" w:history="1">
+          <w:hyperlink w:anchor="_Toc59203900" w:history="1">
             <w:r>
               <w:rPr>
                 <w:rStyle w:val="af2"/>
@@ -1072,7 +895,7 @@
                 <w:sz w:val="28"/>
                 <w:szCs w:val="28"/>
               </w:rPr>
-              <w:instrText xml:space="preserve"> PAGEREF _Toc59029717 \h </w:instrText>
+              <w:instrText xml:space="preserve"> PAGEREF _Toc59203900 \h </w:instrText>
             </w:r>
             <w:r>
               <w:rPr>
@@ -1130,7 +953,7 @@
               <w:lang w:val="ru-BY" w:eastAsia="ru-BY"/>
             </w:rPr>
           </w:pPr>
-          <w:hyperlink w:anchor="_Toc59029718" w:history="1">
+          <w:hyperlink w:anchor="_Toc59203901" w:history="1">
             <w:r>
               <w:rPr>
                 <w:rStyle w:val="af2"/>
@@ -1189,7 +1012,7 @@
                 <w:sz w:val="28"/>
                 <w:szCs w:val="28"/>
               </w:rPr>
-              <w:instrText xml:space="preserve"> PAGEREF _Toc59029718 \h </w:instrText>
+              <w:instrText xml:space="preserve"> PAGEREF _Toc59203901 \h </w:instrText>
             </w:r>
             <w:r>
               <w:rPr>
@@ -1247,7 +1070,7 @@
               <w:lang w:val="ru-BY" w:eastAsia="ru-BY"/>
             </w:rPr>
           </w:pPr>
-          <w:hyperlink w:anchor="_Toc59029719" w:history="1">
+          <w:hyperlink w:anchor="_Toc59203902" w:history="1">
             <w:r>
               <w:rPr>
                 <w:rStyle w:val="af2"/>
@@ -1306,7 +1129,7 @@
                 <w:sz w:val="28"/>
                 <w:szCs w:val="28"/>
               </w:rPr>
-              <w:instrText xml:space="preserve"> PAGEREF _Toc59029719 \h </w:instrText>
+              <w:instrText xml:space="preserve"> PAGEREF _Toc59203902 \h </w:instrText>
             </w:r>
             <w:r>
               <w:rPr>
@@ -1363,7 +1186,7 @@
               <w:lang w:val="ru-BY" w:eastAsia="ru-BY"/>
             </w:rPr>
           </w:pPr>
-          <w:hyperlink w:anchor="_Toc59029720" w:history="1">
+          <w:hyperlink w:anchor="_Toc59203903" w:history="1">
             <w:r>
               <w:rPr>
                 <w:rStyle w:val="af2"/>
@@ -1402,7 +1225,7 @@
                 <w:sz w:val="28"/>
                 <w:szCs w:val="28"/>
               </w:rPr>
-              <w:instrText xml:space="preserve"> PAGEREF _Toc59029720 \h </w:instrText>
+              <w:instrText xml:space="preserve"> PAGEREF _Toc59203903 \h </w:instrText>
             </w:r>
             <w:r>
               <w:rPr>
@@ -1460,7 +1283,7 @@
               <w:lang w:val="ru-BY" w:eastAsia="ru-BY"/>
             </w:rPr>
           </w:pPr>
-          <w:hyperlink w:anchor="_Toc59029721" w:history="1">
+          <w:hyperlink w:anchor="_Toc59203904" w:history="1">
             <w:r>
               <w:rPr>
                 <w:rStyle w:val="af2"/>
@@ -1519,7 +1342,7 @@
                 <w:sz w:val="28"/>
                 <w:szCs w:val="28"/>
               </w:rPr>
-              <w:instrText xml:space="preserve"> PAGEREF _Toc59029721 \h </w:instrText>
+              <w:instrText xml:space="preserve"> PAGEREF _Toc59203904 \h </w:instrText>
             </w:r>
             <w:r>
               <w:rPr>
@@ -1577,7 +1400,7 @@
               <w:lang w:val="ru-BY" w:eastAsia="ru-BY"/>
             </w:rPr>
           </w:pPr>
-          <w:hyperlink w:anchor="_Toc59029722" w:history="1">
+          <w:hyperlink w:anchor="_Toc59203905" w:history="1">
             <w:r>
               <w:rPr>
                 <w:rStyle w:val="af2"/>
@@ -1636,7 +1459,7 @@
                 <w:sz w:val="28"/>
                 <w:szCs w:val="28"/>
               </w:rPr>
-              <w:instrText xml:space="preserve"> PAGEREF _Toc59029722 \h </w:instrText>
+              <w:instrText xml:space="preserve"> PAGEREF _Toc59203905 \h </w:instrText>
             </w:r>
             <w:r>
               <w:rPr>
@@ -1694,7 +1517,7 @@
               <w:lang w:val="ru-BY" w:eastAsia="ru-BY"/>
             </w:rPr>
           </w:pPr>
-          <w:hyperlink w:anchor="_Toc59029723" w:history="1">
+          <w:hyperlink w:anchor="_Toc59203906" w:history="1">
             <w:r>
               <w:rPr>
                 <w:rStyle w:val="af2"/>
@@ -1753,7 +1576,7 @@
                 <w:sz w:val="28"/>
                 <w:szCs w:val="28"/>
               </w:rPr>
-              <w:instrText xml:space="preserve"> PAGEREF _Toc59029723 \h </w:instrText>
+              <w:instrText xml:space="preserve"> PAGEREF _Toc59203906 \h </w:instrText>
             </w:r>
             <w:r>
               <w:rPr>
@@ -1811,7 +1634,7 @@
               <w:lang w:val="ru-BY" w:eastAsia="ru-BY"/>
             </w:rPr>
           </w:pPr>
-          <w:hyperlink w:anchor="_Toc59029724" w:history="1">
+          <w:hyperlink w:anchor="_Toc59203907" w:history="1">
             <w:r>
               <w:rPr>
                 <w:rStyle w:val="af2"/>
@@ -1870,7 +1693,7 @@
                 <w:sz w:val="28"/>
                 <w:szCs w:val="28"/>
               </w:rPr>
-              <w:instrText xml:space="preserve"> PAGEREF _Toc59029724 \h </w:instrText>
+              <w:instrText xml:space="preserve"> PAGEREF _Toc59203907 \h </w:instrText>
             </w:r>
             <w:r>
               <w:rPr>
@@ -1928,7 +1751,7 @@
               <w:lang w:val="ru-BY" w:eastAsia="ru-BY"/>
             </w:rPr>
           </w:pPr>
-          <w:hyperlink w:anchor="_Toc59029725" w:history="1">
+          <w:hyperlink w:anchor="_Toc59203908" w:history="1">
             <w:r>
               <w:rPr>
                 <w:rStyle w:val="af2"/>
@@ -1987,7 +1810,7 @@
                 <w:sz w:val="28"/>
                 <w:szCs w:val="28"/>
               </w:rPr>
-              <w:instrText xml:space="preserve"> PAGEREF _Toc59029725 \h </w:instrText>
+              <w:instrText xml:space="preserve"> PAGEREF _Toc59203908 \h </w:instrText>
             </w:r>
             <w:r>
               <w:rPr>
@@ -2044,7 +1867,7 @@
               <w:lang w:val="ru-BY" w:eastAsia="ru-BY"/>
             </w:rPr>
           </w:pPr>
-          <w:hyperlink w:anchor="_Toc59029726" w:history="1">
+          <w:hyperlink w:anchor="_Toc59203909" w:history="1">
             <w:r>
               <w:rPr>
                 <w:rStyle w:val="af2"/>
@@ -2083,7 +1906,7 @@
                 <w:sz w:val="28"/>
                 <w:szCs w:val="28"/>
               </w:rPr>
-              <w:instrText xml:space="preserve"> PAGEREF _Toc59029726 \h </w:instrText>
+              <w:instrText xml:space="preserve"> PAGEREF _Toc59203909 \h </w:instrText>
             </w:r>
             <w:r>
               <w:rPr>
@@ -2141,7 +1964,7 @@
               <w:lang w:val="ru-BY" w:eastAsia="ru-BY"/>
             </w:rPr>
           </w:pPr>
-          <w:hyperlink w:anchor="_Toc59029727" w:history="1">
+          <w:hyperlink w:anchor="_Toc59203910" w:history="1">
             <w:r>
               <w:rPr>
                 <w:rStyle w:val="af2"/>
@@ -2200,7 +2023,7 @@
                 <w:sz w:val="28"/>
                 <w:szCs w:val="28"/>
               </w:rPr>
-              <w:instrText xml:space="preserve"> PAGEREF _Toc59029727 \h </w:instrText>
+              <w:instrText xml:space="preserve"> PAGEREF _Toc59203910 \h </w:instrText>
             </w:r>
             <w:r>
               <w:rPr>
@@ -2258,7 +2081,7 @@
               <w:lang w:val="ru-BY" w:eastAsia="ru-BY"/>
             </w:rPr>
           </w:pPr>
-          <w:hyperlink w:anchor="_Toc59029728" w:history="1">
+          <w:hyperlink w:anchor="_Toc59203911" w:history="1">
             <w:r>
               <w:rPr>
                 <w:rStyle w:val="af2"/>
@@ -2287,7 +2110,7 @@
                 <w:sz w:val="28"/>
                 <w:szCs w:val="28"/>
               </w:rPr>
-              <w:t>Проектирование базы данных</w:t>
+              <w:t>Реализация Интернет-витрины</w:t>
             </w:r>
             <w:r>
               <w:rPr>
@@ -2317,145 +2140,7 @@
                 <w:sz w:val="28"/>
                 <w:szCs w:val="28"/>
               </w:rPr>
-              <w:instrText xml:space="preserve"> PAGEREF _Toc59029728 \h </w:instrText>
-            </w:r>
-            <w:r>
-              <w:rPr>
-                <w:rFonts w:ascii="Times New Roman" w:hAnsi="Times New Roman"/>
-                <w:noProof/>
-                <w:webHidden/>
-                <w:sz w:val="28"/>
-                <w:szCs w:val="28"/>
-              </w:rPr>
-            </w:r>
-            <w:r>
-              <w:rPr>
-                <w:rFonts w:ascii="Times New Roman" w:hAnsi="Times New Roman"/>
-                <w:noProof/>
-                <w:webHidden/>
-                <w:sz w:val="28"/>
-                <w:szCs w:val="28"/>
-              </w:rPr>
-              <w:fldChar w:fldCharType="separate"/>
-            </w:r>
-            <w:r>
-              <w:rPr>
-                <w:rFonts w:ascii="Times New Roman" w:hAnsi="Times New Roman"/>
-                <w:noProof/>
-                <w:webHidden/>
-                <w:sz w:val="28"/>
-                <w:szCs w:val="28"/>
-              </w:rPr>
-              <w:t>23</w:t>
-            </w:r>
-            <w:r>
-              <w:rPr>
-                <w:rFonts w:ascii="Times New Roman" w:hAnsi="Times New Roman"/>
-                <w:noProof/>
-                <w:webHidden/>
-                <w:sz w:val="28"/>
-                <w:szCs w:val="28"/>
-              </w:rPr>
-              <w:fldChar w:fldCharType="end"/>
-            </w:r>
-          </w:hyperlink>
-        </w:p>
-        <w:p>
-          <w:pPr>
-            <w:pStyle w:val="24"/>
-            <w:tabs>
-              <w:tab w:val="left" w:pos="880"/>
-              <w:tab w:val="right" w:leader="dot" w:pos="9628"/>
-            </w:tabs>
-            <w:rPr>
-              <w:rFonts w:ascii="Times New Roman" w:hAnsi="Times New Roman"/>
-              <w:noProof/>
-              <w:sz w:val="28"/>
-              <w:szCs w:val="28"/>
-              <w:lang w:val="ru-BY" w:eastAsia="ru-BY"/>
-            </w:rPr>
-          </w:pPr>
-          <w:hyperlink w:anchor="_Toc59029729" w:history="1">
-            <w:r>
-              <w:rPr>
-                <w:rStyle w:val="af2"/>
-                <w:rFonts w:ascii="Times New Roman" w:hAnsi="Times New Roman"/>
-                <w:noProof/>
-                <w:sz w:val="28"/>
-                <w:szCs w:val="28"/>
-              </w:rPr>
-              <w:t>3.3</w:t>
-            </w:r>
-            <w:r>
-              <w:rPr>
-                <w:rFonts w:ascii="Times New Roman" w:hAnsi="Times New Roman"/>
-                <w:noProof/>
-                <w:sz w:val="28"/>
-                <w:szCs w:val="28"/>
-                <w:lang w:val="ru-BY" w:eastAsia="ru-BY"/>
-              </w:rPr>
-              <w:tab/>
-            </w:r>
-            <w:r>
-              <w:rPr>
-                <w:rStyle w:val="af2"/>
-                <w:rFonts w:ascii="Times New Roman" w:hAnsi="Times New Roman"/>
-                <w:noProof/>
-                <w:sz w:val="28"/>
-                <w:szCs w:val="28"/>
-              </w:rPr>
-              <w:t>Реализация сайта банка «</w:t>
-            </w:r>
-            <w:r>
-              <w:rPr>
-                <w:rStyle w:val="af2"/>
-                <w:rFonts w:ascii="Times New Roman" w:hAnsi="Times New Roman"/>
-                <w:noProof/>
-                <w:sz w:val="28"/>
-                <w:szCs w:val="28"/>
-                <w:lang w:val="en-US"/>
-              </w:rPr>
-              <w:t>SkyBank</w:t>
-            </w:r>
-            <w:r>
-              <w:rPr>
-                <w:rStyle w:val="af2"/>
-                <w:rFonts w:ascii="Times New Roman" w:hAnsi="Times New Roman"/>
-                <w:noProof/>
-                <w:sz w:val="28"/>
-                <w:szCs w:val="28"/>
-              </w:rPr>
-              <w:t>»</w:t>
-            </w:r>
-            <w:r>
-              <w:rPr>
-                <w:rFonts w:ascii="Times New Roman" w:hAnsi="Times New Roman"/>
-                <w:noProof/>
-                <w:webHidden/>
-                <w:sz w:val="28"/>
-                <w:szCs w:val="28"/>
-              </w:rPr>
-              <w:tab/>
-            </w:r>
-            <w:r>
-              <w:rPr>
-                <w:rFonts w:ascii="Times New Roman" w:hAnsi="Times New Roman"/>
-                <w:noProof/>
-                <w:webHidden/>
-                <w:sz w:val="28"/>
-                <w:szCs w:val="28"/>
-              </w:rPr>
-              <w:fldChar w:fldCharType="begin"/>
-            </w:r>
-            <w:r>
-              <w:rPr>
-                <w:rFonts w:ascii="Times New Roman" w:hAnsi="Times New Roman"/>
-                <w:noProof/>
-                <w:webHidden/>
-                <w:sz w:val="28"/>
-                <w:szCs w:val="28"/>
-              </w:rPr>
-              <w:instrText xml:space="preserve"> PAGEREF _Toc59029729 \h </w:instrText>
+              <w:instrText xml:space="preserve"> PAGEREF _Toc59203911 \h </w:instrText>
             </w:r>
             <w:r>
               <w:rPr>
@@ -2513,7 +2198,7 @@
               <w:lang w:val="ru-BY" w:eastAsia="ru-BY"/>
             </w:rPr>
           </w:pPr>
-          <w:hyperlink w:anchor="_Toc59029730" w:history="1">
+          <w:hyperlink w:anchor="_Toc59203912" w:history="1">
             <w:r>
               <w:rPr>
                 <w:rStyle w:val="af2"/>
@@ -2522,7 +2207,7 @@
                 <w:sz w:val="28"/>
                 <w:szCs w:val="28"/>
               </w:rPr>
-              <w:t>3.4</w:t>
+              <w:t>3.3</w:t>
             </w:r>
             <w:r>
               <w:rPr>
@@ -2542,7 +2227,7 @@
                 <w:sz w:val="28"/>
                 <w:szCs w:val="28"/>
               </w:rPr>
-              <w:t>Разработка панели администрирования</w:t>
+              <w:t>Реализация панели администрирования</w:t>
             </w:r>
             <w:r>
               <w:rPr>
@@ -2572,7 +2257,7 @@
                 <w:sz w:val="28"/>
                 <w:szCs w:val="28"/>
               </w:rPr>
-              <w:instrText xml:space="preserve"> PAGEREF _Toc59029730 \h </w:instrText>
+              <w:instrText xml:space="preserve"> PAGEREF _Toc59203912 \h </w:instrText>
             </w:r>
             <w:r>
               <w:rPr>
@@ -2629,7 +2314,7 @@
               <w:lang w:val="ru-BY" w:eastAsia="ru-BY"/>
             </w:rPr>
           </w:pPr>
-          <w:hyperlink w:anchor="_Toc59029731" w:history="1">
+          <w:hyperlink w:anchor="_Toc59203913" w:history="1">
             <w:r>
               <w:rPr>
                 <w:rStyle w:val="af2"/>
@@ -2668,7 +2353,7 @@
                 <w:sz w:val="28"/>
                 <w:szCs w:val="28"/>
               </w:rPr>
-              <w:instrText xml:space="preserve"> PAGEREF _Toc59029731 \h </w:instrText>
+              <w:instrText xml:space="preserve"> PAGEREF _Toc59203913 \h </w:instrText>
             </w:r>
             <w:r>
               <w:rPr>
@@ -2725,7 +2410,7 @@
               <w:lang w:val="ru-BY" w:eastAsia="ru-BY"/>
             </w:rPr>
           </w:pPr>
-          <w:hyperlink w:anchor="_Toc59029732" w:history="1">
+          <w:hyperlink w:anchor="_Toc59203914" w:history="1">
             <w:r>
               <w:rPr>
                 <w:rStyle w:val="af2"/>
@@ -2764,7 +2449,7 @@
                 <w:sz w:val="28"/>
                 <w:szCs w:val="28"/>
               </w:rPr>
-              <w:instrText xml:space="preserve"> PAGEREF _Toc59029732 \h </w:instrText>
+              <w:instrText xml:space="preserve"> PAGEREF _Toc59203914 \h </w:instrText>
             </w:r>
             <w:r>
               <w:rPr>
@@ -2821,7 +2506,7 @@
               <w:lang w:val="ru-BY" w:eastAsia="ru-BY"/>
             </w:rPr>
           </w:pPr>
-          <w:hyperlink w:anchor="_Toc59029733" w:history="1">
+          <w:hyperlink w:anchor="_Toc59203915" w:history="1">
             <w:r>
               <w:rPr>
                 <w:rStyle w:val="af2"/>
@@ -2830,7 +2515,7 @@
                 <w:sz w:val="28"/>
                 <w:szCs w:val="28"/>
               </w:rPr>
-              <w:t>ПРИЛОЖЕНИЯ</w:t>
+              <w:t>ПРИЛОЖЕНИЕ</w:t>
             </w:r>
             <w:r>
               <w:rPr>
@@ -2860,7 +2545,7 @@
                 <w:sz w:val="28"/>
                 <w:szCs w:val="28"/>
               </w:rPr>
-              <w:instrText xml:space="preserve"> PAGEREF _Toc59029733 \h </w:instrText>
+              <w:instrText xml:space="preserve"> PAGEREF _Toc59203915 \h </w:instrText>
             </w:r>
             <w:r>
               <w:rPr>
@@ -2936,6 +2621,8 @@
         <w:pStyle w:val="aff7"/>
         <w:spacing w:after="360"/>
       </w:pPr>
+      <w:bookmarkStart w:id="9" w:name="_GoBack"/>
+      <w:bookmarkEnd w:id="9"/>
       <w:r>
         <w:br w:type="page"/>
       </w:r>
@@ -2945,24 +2632,24 @@
         <w:pStyle w:val="aff7"/>
         <w:spacing w:after="360"/>
       </w:pPr>
-      <w:bookmarkStart w:id="9" w:name="_Toc531874506"/>
-      <w:bookmarkStart w:id="10" w:name="_Toc532295951"/>
-      <w:bookmarkStart w:id="11" w:name="_Toc532389508"/>
-      <w:bookmarkStart w:id="12" w:name="_Toc8913238"/>
-      <w:bookmarkStart w:id="13" w:name="_Toc27314015"/>
-      <w:bookmarkStart w:id="14" w:name="_Toc41393391"/>
-      <w:bookmarkStart w:id="15" w:name="_Toc59029715"/>
+      <w:bookmarkStart w:id="10" w:name="_Toc531874506"/>
+      <w:bookmarkStart w:id="11" w:name="_Toc532295951"/>
+      <w:bookmarkStart w:id="12" w:name="_Toc532389508"/>
+      <w:bookmarkStart w:id="13" w:name="_Toc8913238"/>
+      <w:bookmarkStart w:id="14" w:name="_Toc27314015"/>
+      <w:bookmarkStart w:id="15" w:name="_Toc41393391"/>
+      <w:bookmarkStart w:id="16" w:name="_Toc59203898"/>
       <w:r>
         <w:lastRenderedPageBreak/>
         <w:t>РЕФЕРАТ</w:t>
       </w:r>
-      <w:bookmarkEnd w:id="9"/>
       <w:bookmarkEnd w:id="10"/>
       <w:bookmarkEnd w:id="11"/>
       <w:bookmarkEnd w:id="12"/>
       <w:bookmarkEnd w:id="13"/>
       <w:bookmarkEnd w:id="14"/>
       <w:bookmarkEnd w:id="15"/>
+      <w:bookmarkEnd w:id="16"/>
     </w:p>
     <w:p>
       <w:pPr>
@@ -2986,8 +2673,8 @@
           <w:szCs w:val="28"/>
         </w:rPr>
       </w:pPr>
-      <w:bookmarkStart w:id="16" w:name="_Toc500175922"/>
-      <w:bookmarkStart w:id="17" w:name="_Toc500805950"/>
+      <w:bookmarkStart w:id="17" w:name="_Toc500175922"/>
+      <w:bookmarkStart w:id="18" w:name="_Toc500805950"/>
       <w:r>
         <w:rPr>
           <w:rFonts w:ascii="Times New Roman" w:eastAsia="Calibri" w:hAnsi="Times New Roman" w:cs="Times New Roman"/>
@@ -3433,17 +3120,17 @@
           <w:szCs w:val="28"/>
         </w:rPr>
       </w:pPr>
-      <w:bookmarkStart w:id="18" w:name="_Toc500901242"/>
-      <w:bookmarkStart w:id="19" w:name="_Toc500901453"/>
-      <w:bookmarkStart w:id="20" w:name="_Toc500910638"/>
+      <w:bookmarkStart w:id="19" w:name="_Toc500901242"/>
+      <w:bookmarkStart w:id="20" w:name="_Toc500901453"/>
+      <w:bookmarkStart w:id="21" w:name="_Toc500910638"/>
       <w:r>
         <w:t>РЭФЕРАТ</w:t>
       </w:r>
-      <w:bookmarkEnd w:id="16"/>
       <w:bookmarkEnd w:id="17"/>
       <w:bookmarkEnd w:id="18"/>
       <w:bookmarkEnd w:id="19"/>
       <w:bookmarkEnd w:id="20"/>
+      <w:bookmarkEnd w:id="21"/>
     </w:p>
     <w:p>
       <w:pPr>
@@ -3468,8 +3155,8 @@
           <w:lang w:val="be-BY"/>
         </w:rPr>
       </w:pPr>
-      <w:bookmarkStart w:id="21" w:name="_Toc500175923"/>
-      <w:bookmarkStart w:id="22" w:name="_Toc500805951"/>
+      <w:bookmarkStart w:id="22" w:name="_Toc500175923"/>
+      <w:bookmarkStart w:id="23" w:name="_Toc500805951"/>
       <w:r>
         <w:rPr>
           <w:rFonts w:ascii="Times New Roman" w:eastAsia="Calibri" w:hAnsi="Times New Roman" w:cs="Times New Roman"/>
@@ -3912,26 +3599,26 @@
           <w:lang w:val="en-US"/>
         </w:rPr>
       </w:pPr>
-      <w:bookmarkStart w:id="23" w:name="_Toc500901243"/>
-      <w:bookmarkStart w:id="24" w:name="_Toc500901454"/>
-      <w:bookmarkStart w:id="25" w:name="_Toc500910639"/>
+      <w:bookmarkStart w:id="24" w:name="_Toc500901243"/>
+      <w:bookmarkStart w:id="25" w:name="_Toc500901454"/>
+      <w:bookmarkStart w:id="26" w:name="_Toc500910639"/>
       <w:r>
         <w:rPr>
           <w:lang w:val="en-US"/>
         </w:rPr>
         <w:t>A</w:t>
       </w:r>
-      <w:bookmarkEnd w:id="21"/>
+      <w:bookmarkEnd w:id="22"/>
       <w:r>
         <w:rPr>
           <w:lang w:val="en-US"/>
         </w:rPr>
         <w:t>BSTRACT</w:t>
       </w:r>
-      <w:bookmarkEnd w:id="22"/>
       <w:bookmarkEnd w:id="23"/>
       <w:bookmarkEnd w:id="24"/>
       <w:bookmarkEnd w:id="25"/>
+      <w:bookmarkEnd w:id="26"/>
     </w:p>
     <w:p>
       <w:pPr>
@@ -4277,17 +3964,17 @@
       <w:pPr>
         <w:pStyle w:val="aff7"/>
       </w:pPr>
-      <w:bookmarkStart w:id="26" w:name="_Toc468647450"/>
-      <w:bookmarkStart w:id="27" w:name="_Toc59029716"/>
+      <w:bookmarkStart w:id="27" w:name="_Toc468647450"/>
+      <w:bookmarkStart w:id="28" w:name="_Toc59203899"/>
       <w:r>
         <w:lastRenderedPageBreak/>
         <w:t>В</w:t>
       </w:r>
-      <w:bookmarkEnd w:id="26"/>
+      <w:bookmarkEnd w:id="27"/>
       <w:r>
         <w:t>ВЕДЕНИЕ</w:t>
       </w:r>
-      <w:bookmarkEnd w:id="27"/>
+      <w:bookmarkEnd w:id="28"/>
     </w:p>
     <w:p>
       <w:pPr>
@@ -4850,7 +4537,7 @@
           <w:lang w:val="ru-RU"/>
         </w:rPr>
       </w:pPr>
-      <w:bookmarkStart w:id="28" w:name="_Hlk532313513"/>
+      <w:bookmarkStart w:id="29" w:name="_Hlk532313513"/>
       <w:r>
         <w:rPr>
           <w:lang w:val="ru-RU"/>
@@ -4875,7 +4562,7 @@
           <w:lang w:val="ru-RU"/>
         </w:rPr>
       </w:pPr>
-      <w:bookmarkStart w:id="29" w:name="_Hlk8911288"/>
+      <w:bookmarkStart w:id="30" w:name="_Hlk8911288"/>
       <w:r>
         <w:rPr>
           <w:lang w:val="ru-RU"/>
@@ -5087,8 +4774,8 @@
         </w:rPr>
         <w:t>.</w:t>
       </w:r>
-      <w:bookmarkEnd w:id="28"/>
       <w:bookmarkEnd w:id="29"/>
+      <w:bookmarkEnd w:id="30"/>
       <w:r>
         <w:rPr>
           <w:lang w:val="ru-RU"/>
@@ -5100,7 +4787,7 @@
       <w:pPr>
         <w:pStyle w:val="aff7"/>
       </w:pPr>
-      <w:bookmarkStart w:id="30" w:name="_Toc59029717"/>
+      <w:bookmarkStart w:id="31" w:name="_Toc59203900"/>
       <w:r>
         <w:lastRenderedPageBreak/>
         <w:t xml:space="preserve">ГЛАВА 1. </w:t>
@@ -5108,7 +4795,7 @@
       <w:r>
         <w:t>ОБЗОР ТЕХНОЛОГИЙ И СРЕДСТВ РАЗРАБОТКИ</w:t>
       </w:r>
-      <w:bookmarkEnd w:id="30"/>
+      <w:bookmarkEnd w:id="31"/>
     </w:p>
     <w:p>
       <w:pPr>
@@ -5119,12 +4806,12 @@
         </w:numPr>
         <w:spacing w:line="276" w:lineRule="auto"/>
       </w:pPr>
-      <w:bookmarkStart w:id="31" w:name="_Toc59029718"/>
       <w:bookmarkStart w:id="32" w:name="_Hlk26777083"/>
+      <w:bookmarkStart w:id="33" w:name="_Toc59203901"/>
       <w:r>
         <w:t>Анализ требований</w:t>
       </w:r>
-      <w:bookmarkEnd w:id="31"/>
+      <w:bookmarkEnd w:id="33"/>
     </w:p>
     <w:bookmarkEnd w:id="32"/>
     <w:p>
@@ -5459,12 +5146,12 @@
         </w:numPr>
         <w:spacing w:line="276" w:lineRule="auto"/>
       </w:pPr>
-      <w:bookmarkStart w:id="33" w:name="_Toc59029719"/>
       <w:bookmarkStart w:id="34" w:name="_Hlk40449683"/>
+      <w:bookmarkStart w:id="35" w:name="_Toc59203902"/>
       <w:r>
         <w:t>Обзор технологий и средств разработки</w:t>
       </w:r>
-      <w:bookmarkEnd w:id="33"/>
+      <w:bookmarkEnd w:id="35"/>
     </w:p>
     <w:bookmarkEnd w:id="34"/>
     <w:p>
@@ -5492,14 +5179,14 @@
           <w:lang w:val="ru-RU"/>
         </w:rPr>
       </w:pPr>
-      <w:bookmarkStart w:id="35" w:name="_Hlk58927812"/>
+      <w:bookmarkStart w:id="36" w:name="_Hlk58927812"/>
       <w:r>
         <w:rPr>
           <w:lang w:val="ru-RU"/>
         </w:rPr>
         <w:t>Были выбраны следующие средства разработки для реализации серверной части веб-приложения:</w:t>
       </w:r>
-      <w:bookmarkEnd w:id="35"/>
+      <w:bookmarkEnd w:id="36"/>
       <w:r>
         <w:rPr>
           <w:lang w:val="ru-RU"/>
@@ -5581,14 +5268,14 @@
         </w:rPr>
         <w:t xml:space="preserve"> </w:t>
       </w:r>
-      <w:bookmarkStart w:id="36" w:name="_Hlk58856198"/>
+      <w:bookmarkStart w:id="37" w:name="_Hlk58856198"/>
       <w:r>
         <w:rPr>
           <w:lang w:val="ru-RU"/>
         </w:rPr>
         <w:t>Project Lombok</w:t>
       </w:r>
-      <w:bookmarkEnd w:id="36"/>
+      <w:bookmarkEnd w:id="37"/>
       <w:r>
         <w:rPr>
           <w:lang w:val="ru-RU"/>
@@ -5628,14 +5315,14 @@
         </w:rPr>
         <w:t xml:space="preserve"> система управления базами данных </w:t>
       </w:r>
-      <w:bookmarkStart w:id="37" w:name="_Hlk58863732"/>
+      <w:bookmarkStart w:id="38" w:name="_Hlk58863732"/>
       <w:r>
         <w:rPr>
           <w:lang w:val="ru-RU"/>
         </w:rPr>
         <w:t>PostgreSQL</w:t>
       </w:r>
-      <w:bookmarkEnd w:id="37"/>
+      <w:bookmarkEnd w:id="38"/>
       <w:r>
         <w:rPr>
           <w:lang w:val="ru-RU"/>
@@ -8552,7 +8239,7 @@
         </w:rPr>
         <w:tab/>
       </w:r>
-      <w:bookmarkStart w:id="38" w:name="_Hlk58863497"/>
+      <w:bookmarkStart w:id="39" w:name="_Hlk58863497"/>
       <w:r>
         <w:rPr>
           <w:b/>
@@ -8566,7 +8253,7 @@
         </w:rPr>
         <w:t xml:space="preserve"> </w:t>
       </w:r>
-      <w:bookmarkStart w:id="39" w:name="_Hlk58861900"/>
+      <w:bookmarkStart w:id="40" w:name="_Hlk58861900"/>
       <w:r>
         <w:rPr>
           <w:b/>
@@ -8574,8 +8261,8 @@
         </w:rPr>
         <w:t>JSON Web Token</w:t>
       </w:r>
-      <w:bookmarkEnd w:id="38"/>
       <w:bookmarkEnd w:id="39"/>
+      <w:bookmarkEnd w:id="40"/>
     </w:p>
     <w:p>
       <w:pPr>
@@ -9939,7 +9626,7 @@
         </w:rPr>
         <w:t xml:space="preserve"> </w:t>
       </w:r>
-      <w:bookmarkStart w:id="40" w:name="_Hlk58928585"/>
+      <w:bookmarkStart w:id="41" w:name="_Hlk58928585"/>
       <w:r>
         <w:rPr>
           <w:lang w:val="ru-RU"/>
@@ -9949,7 +9636,7 @@
       <w:r>
         <w:t>Sass</w:t>
       </w:r>
-      <w:bookmarkEnd w:id="40"/>
+      <w:bookmarkEnd w:id="41"/>
       <w:r>
         <w:rPr>
           <w:lang w:val="ru-RU"/>
@@ -10777,7 +10464,7 @@
           <w:lang w:val="ru-RU"/>
         </w:rPr>
       </w:pPr>
-      <w:bookmarkStart w:id="41" w:name="_Hlk58934311"/>
+      <w:bookmarkStart w:id="42" w:name="_Hlk58934311"/>
       <w:r>
         <w:rPr>
           <w:i/>
@@ -10828,7 +10515,7 @@
         <w:t>«Live Sass Compiler»</w:t>
       </w:r>
     </w:p>
-    <w:bookmarkEnd w:id="41"/>
+    <w:bookmarkEnd w:id="42"/>
     <w:p>
       <w:pPr>
         <w:pStyle w:val="Normaltext"/>
@@ -10869,7 +10556,7 @@
       <w:pPr>
         <w:pStyle w:val="aff7"/>
       </w:pPr>
-      <w:bookmarkStart w:id="42" w:name="_Toc59029720"/>
+      <w:bookmarkStart w:id="43" w:name="_Toc59203903"/>
       <w:r>
         <w:lastRenderedPageBreak/>
         <w:t xml:space="preserve">ГЛАВА </w:t>
@@ -10883,7 +10570,7 @@
       <w:r>
         <w:t>РЕАЛИЗАЦИЯ СЕРВЕРНОЙ ЧАСТИ</w:t>
       </w:r>
-      <w:bookmarkEnd w:id="42"/>
+      <w:bookmarkEnd w:id="43"/>
     </w:p>
     <w:p>
       <w:pPr>
@@ -10894,16 +10581,16 @@
         </w:numPr>
         <w:spacing w:line="276" w:lineRule="auto"/>
       </w:pPr>
-      <w:bookmarkStart w:id="43" w:name="_Hlk40806517"/>
-      <w:bookmarkStart w:id="44" w:name="_Toc59029721"/>
+      <w:bookmarkStart w:id="44" w:name="_Hlk40806517"/>
+      <w:bookmarkStart w:id="45" w:name="_Toc59203904"/>
       <w:r>
         <w:t xml:space="preserve">Проектирование </w:t>
       </w:r>
-      <w:bookmarkEnd w:id="43"/>
+      <w:bookmarkEnd w:id="44"/>
       <w:r>
         <w:t>базы данных</w:t>
       </w:r>
-      <w:bookmarkEnd w:id="44"/>
+      <w:bookmarkEnd w:id="45"/>
     </w:p>
     <w:p>
       <w:pPr>
@@ -11261,7 +10948,7 @@
           <w:lang w:val="ru-RU"/>
         </w:rPr>
       </w:pPr>
-      <w:bookmarkStart w:id="45" w:name="_Hlk58964821"/>
+      <w:bookmarkStart w:id="46" w:name="_Hlk58964821"/>
       <w:r>
         <w:rPr>
           <w:i/>
@@ -11319,7 +11006,7 @@
         <w:t>»</w:t>
       </w:r>
     </w:p>
-    <w:bookmarkEnd w:id="45"/>
+    <w:bookmarkEnd w:id="46"/>
     <w:p>
       <w:pPr>
         <w:pStyle w:val="Normaltext"/>
@@ -11766,7 +11453,7 @@
           <w:lang w:val="ru-RU"/>
         </w:rPr>
       </w:pPr>
-      <w:bookmarkStart w:id="46" w:name="_Hlk58949309"/>
+      <w:bookmarkStart w:id="47" w:name="_Hlk58949309"/>
       <w:r>
         <w:rPr>
           <w:i/>
@@ -11825,8 +11512,8 @@
           <w:sz w:val="24"/>
         </w:rPr>
       </w:pPr>
-      <w:bookmarkStart w:id="47" w:name="_Hlk58937366"/>
-      <w:bookmarkEnd w:id="46"/>
+      <w:bookmarkStart w:id="48" w:name="_Hlk58937366"/>
+      <w:bookmarkEnd w:id="47"/>
       <w:r>
         <w:rPr>
           <w:rStyle w:val="affe"/>
@@ -11834,7 +11521,7 @@
         </w:rPr>
         <w:t>spring.datasource.url</w:t>
       </w:r>
-      <w:bookmarkEnd w:id="47"/>
+      <w:bookmarkEnd w:id="48"/>
       <w:r>
         <w:rPr>
           <w:rStyle w:val="affe"/>
@@ -11860,7 +11547,7 @@
           <w:sz w:val="24"/>
         </w:rPr>
       </w:pPr>
-      <w:bookmarkStart w:id="48" w:name="_Hlk58937670"/>
+      <w:bookmarkStart w:id="49" w:name="_Hlk58937670"/>
       <w:proofErr w:type="gramStart"/>
       <w:r>
         <w:rPr>
@@ -11877,7 +11564,7 @@
         </w:rPr>
         <w:t>.username</w:t>
       </w:r>
-      <w:bookmarkEnd w:id="48"/>
+      <w:bookmarkEnd w:id="49"/>
       <w:r>
         <w:rPr>
           <w:rStyle w:val="affe"/>
@@ -12414,11 +12101,11 @@
         </w:numPr>
         <w:spacing w:line="276" w:lineRule="auto"/>
       </w:pPr>
-      <w:bookmarkStart w:id="49" w:name="_Toc59029722"/>
+      <w:bookmarkStart w:id="50" w:name="_Toc59203905"/>
       <w:r>
         <w:t>Сущность базы данных</w:t>
       </w:r>
-      <w:bookmarkEnd w:id="49"/>
+      <w:bookmarkEnd w:id="50"/>
     </w:p>
     <w:p>
       <w:pPr>
@@ -12468,7 +12155,7 @@
         </w:rPr>
         <w:t xml:space="preserve"> базы данных </w:t>
       </w:r>
-      <w:bookmarkStart w:id="50" w:name="_Hlk58956721"/>
+      <w:bookmarkStart w:id="51" w:name="_Hlk58956721"/>
       <w:r>
         <w:rPr>
           <w:lang w:val="ru-RU"/>
@@ -12508,7 +12195,7 @@
       <w:r>
         <w:t>java</w:t>
       </w:r>
-      <w:bookmarkEnd w:id="50"/>
+      <w:bookmarkEnd w:id="51"/>
       <w:r>
         <w:rPr>
           <w:lang w:val="ru-RU"/>
@@ -13713,7 +13400,7 @@
         </w:numPr>
         <w:spacing w:line="276" w:lineRule="auto"/>
       </w:pPr>
-      <w:bookmarkStart w:id="51" w:name="_Toc59029723"/>
+      <w:bookmarkStart w:id="52" w:name="_Toc59203906"/>
       <w:r>
         <w:t xml:space="preserve">Разработка </w:t>
       </w:r>
@@ -13735,7 +13422,7 @@
       <w:r>
         <w:t xml:space="preserve"> в стиле REST</w:t>
       </w:r>
-      <w:bookmarkEnd w:id="51"/>
+      <w:bookmarkEnd w:id="52"/>
     </w:p>
     <w:p>
       <w:pPr>
@@ -15187,7 +14874,6 @@
         </w:rPr>
         <w:t xml:space="preserve"> представлен в </w:t>
       </w:r>
-      <w:bookmarkStart w:id="52" w:name="_GoBack"/>
       <w:r>
         <w:rPr>
           <w:color w:val="000000" w:themeColor="text1"/>
@@ -15195,7 +14881,6 @@
         </w:rPr>
         <w:t>приложении</w:t>
       </w:r>
-      <w:bookmarkEnd w:id="52"/>
       <w:r>
         <w:rPr>
           <w:lang w:val="ru-RU"/>
@@ -16808,7 +16493,7 @@
         </w:numPr>
         <w:spacing w:line="276" w:lineRule="auto"/>
       </w:pPr>
-      <w:bookmarkStart w:id="54" w:name="_Toc59029724"/>
+      <w:bookmarkStart w:id="54" w:name="_Toc59203907"/>
       <w:r>
         <w:t>Загрузка, х</w:t>
       </w:r>
@@ -18942,7 +18627,7 @@
         </w:numPr>
         <w:spacing w:line="276" w:lineRule="auto"/>
       </w:pPr>
-      <w:bookmarkStart w:id="58" w:name="_Toc59029725"/>
+      <w:bookmarkStart w:id="58" w:name="_Toc59203908"/>
       <w:r>
         <w:t>Авторизация</w:t>
       </w:r>
@@ -20515,8 +20200,8 @@
       <w:pPr>
         <w:pStyle w:val="aff7"/>
       </w:pPr>
-      <w:bookmarkStart w:id="62" w:name="_Toc59029726"/>
-      <w:bookmarkStart w:id="63" w:name="_Hlk41316776"/>
+      <w:bookmarkStart w:id="62" w:name="_Hlk41316776"/>
+      <w:bookmarkStart w:id="63" w:name="_Toc59203909"/>
       <w:r>
         <w:lastRenderedPageBreak/>
         <w:t xml:space="preserve">ГЛАВА 3. </w:t>
@@ -20527,7 +20212,7 @@
       <w:r>
         <w:t>ЕАЛИЗАЦИЯ ПОЛЬЗОВАТЕЛЬСКОЙ ЧАСТИ</w:t>
       </w:r>
-      <w:bookmarkEnd w:id="62"/>
+      <w:bookmarkEnd w:id="63"/>
     </w:p>
     <w:p>
       <w:pPr>
@@ -20538,8 +20223,8 @@
         </w:numPr>
         <w:spacing w:line="276" w:lineRule="auto"/>
       </w:pPr>
-      <w:bookmarkStart w:id="64" w:name="_Toc59029727"/>
-      <w:bookmarkEnd w:id="63"/>
+      <w:bookmarkStart w:id="64" w:name="_Toc59203910"/>
+      <w:bookmarkEnd w:id="62"/>
       <w:r>
         <w:t>Структура проекта</w:t>
       </w:r>
@@ -21601,12 +21286,14 @@
         </w:numPr>
         <w:spacing w:line="276" w:lineRule="auto"/>
       </w:pPr>
+      <w:bookmarkStart w:id="66" w:name="_Toc59203911"/>
       <w:r>
         <w:t xml:space="preserve">Реализация </w:t>
       </w:r>
       <w:r>
         <w:t>Интернет-витрины</w:t>
       </w:r>
+      <w:bookmarkEnd w:id="66"/>
     </w:p>
     <w:p>
       <w:pPr>
@@ -22225,7 +21912,7 @@
           <w:lang w:val="ru-RU"/>
         </w:rPr>
       </w:pPr>
-      <w:bookmarkStart w:id="66" w:name="_Hlk59111682"/>
+      <w:bookmarkStart w:id="67" w:name="_Hlk59111682"/>
       <w:r>
         <w:rPr>
           <w:i/>
@@ -22304,7 +21991,7 @@
         <w:t>»</w:t>
       </w:r>
     </w:p>
-    <w:bookmarkEnd w:id="66"/>
+    <w:bookmarkEnd w:id="67"/>
     <w:p>
       <w:pPr>
         <w:pStyle w:val="Normaltext"/>
@@ -22778,7 +22465,7 @@
           <w:lang w:val="ru-RU"/>
         </w:rPr>
       </w:pPr>
-      <w:bookmarkStart w:id="67" w:name="_Hlk59109867"/>
+      <w:bookmarkStart w:id="68" w:name="_Hlk59109867"/>
       <w:r>
         <w:rPr>
           <w:rFonts w:cs="Times New Roman"/>
@@ -22843,7 +22530,7 @@
         <w:t>Список продуктов Интернет-витрины</w:t>
       </w:r>
     </w:p>
-    <w:bookmarkEnd w:id="67"/>
+    <w:bookmarkEnd w:id="68"/>
     <w:p>
       <w:pPr>
         <w:pStyle w:val="Normaltext"/>
@@ -23213,15 +22900,15 @@
         </w:numPr>
         <w:spacing w:line="276" w:lineRule="auto"/>
       </w:pPr>
-      <w:bookmarkStart w:id="68" w:name="_Toc59029729"/>
       <w:bookmarkStart w:id="69" w:name="_Hlk8737429"/>
+      <w:bookmarkStart w:id="70" w:name="_Toc59203912"/>
       <w:r>
         <w:t xml:space="preserve">Реализация </w:t>
       </w:r>
-      <w:bookmarkEnd w:id="68"/>
       <w:r>
         <w:t>панели администрирования</w:t>
       </w:r>
+      <w:bookmarkEnd w:id="70"/>
     </w:p>
     <w:bookmarkEnd w:id="69"/>
     <w:p>
@@ -23413,7 +23100,7 @@
         </w:rPr>
         <w:t xml:space="preserve"> переопределяется метод </w:t>
       </w:r>
-      <w:bookmarkStart w:id="70" w:name="_Hlk59111705"/>
+      <w:bookmarkStart w:id="71" w:name="_Hlk59111705"/>
       <w:proofErr w:type="gramStart"/>
       <w:r>
         <w:rPr>
@@ -23432,7 +23119,7 @@
         </w:rPr>
         <w:t>)</w:t>
       </w:r>
-      <w:bookmarkEnd w:id="70"/>
+      <w:bookmarkEnd w:id="71"/>
       <w:r>
         <w:rPr>
           <w:lang w:val="ru-RU"/>
@@ -24078,22 +23765,22 @@
           <w:lang w:val="ru-RU"/>
         </w:rPr>
       </w:pPr>
-      <w:bookmarkStart w:id="71" w:name="_Hlk59118482"/>
-      <w:bookmarkStart w:id="72" w:name="_Hlk59118491"/>
+      <w:bookmarkStart w:id="72" w:name="_Hlk59118482"/>
+      <w:bookmarkStart w:id="73" w:name="_Hlk59118491"/>
       <w:r>
         <w:rPr>
           <w:lang w:val="ru-RU"/>
         </w:rPr>
         <w:t>Pillow name</w:t>
       </w:r>
-      <w:bookmarkEnd w:id="71"/>
+      <w:bookmarkEnd w:id="72"/>
       <w:r>
         <w:rPr>
           <w:lang w:val="ru-RU"/>
         </w:rPr>
         <w:t xml:space="preserve"> </w:t>
       </w:r>
-      <w:bookmarkEnd w:id="72"/>
+      <w:bookmarkEnd w:id="73"/>
       <w:r>
         <w:rPr>
           <w:lang w:val="ru-RU"/>
@@ -25950,13 +25637,13 @@
       <w:pPr>
         <w:pStyle w:val="aff7"/>
       </w:pPr>
-      <w:bookmarkStart w:id="73" w:name="_Toc468647457"/>
-      <w:bookmarkStart w:id="74" w:name="_Toc59029731"/>
+      <w:bookmarkStart w:id="74" w:name="_Toc468647457"/>
+      <w:bookmarkStart w:id="75" w:name="_Toc59203913"/>
       <w:r>
         <w:t>ЗАКЛЮЧЕНИЕ</w:t>
       </w:r>
-      <w:bookmarkEnd w:id="73"/>
       <w:bookmarkEnd w:id="74"/>
+      <w:bookmarkEnd w:id="75"/>
     </w:p>
     <w:p>
       <w:pPr>
@@ -26416,19 +26103,19 @@
       <w:r>
         <w:t xml:space="preserve">анель администрирования, </w:t>
       </w:r>
-      <w:bookmarkStart w:id="75" w:name="_Hlk41396043"/>
+      <w:bookmarkStart w:id="76" w:name="_Hlk41396043"/>
       <w:r>
         <w:t xml:space="preserve">реализующую функции </w:t>
       </w:r>
-      <w:bookmarkStart w:id="76" w:name="_Hlk59195719"/>
+      <w:bookmarkStart w:id="77" w:name="_Hlk59195719"/>
       <w:r>
         <w:t>добавления, редактирования и удаления информации</w:t>
       </w:r>
+      <w:bookmarkEnd w:id="77"/>
+      <w:r>
+        <w:t xml:space="preserve"> о </w:t>
+      </w:r>
       <w:bookmarkEnd w:id="76"/>
-      <w:r>
-        <w:t xml:space="preserve"> о </w:t>
-      </w:r>
-      <w:bookmarkEnd w:id="75"/>
       <w:r>
         <w:t>продуктах.</w:t>
       </w:r>
@@ -26481,9 +26168,9 @@
       <w:pPr>
         <w:pStyle w:val="aff7"/>
       </w:pPr>
-      <w:bookmarkStart w:id="77" w:name="_Toc437867320"/>
-      <w:bookmarkStart w:id="78" w:name="_Toc437943139"/>
-      <w:bookmarkStart w:id="79" w:name="_Toc59029732"/>
+      <w:bookmarkStart w:id="78" w:name="_Toc437867320"/>
+      <w:bookmarkStart w:id="79" w:name="_Toc437943139"/>
+      <w:bookmarkStart w:id="80" w:name="_Toc59203914"/>
       <w:r>
         <w:lastRenderedPageBreak/>
         <w:t>С</w:t>
@@ -26494,9 +26181,9 @@
       <w:r>
         <w:t>ЫХ ИСТОЧНИКОВ</w:t>
       </w:r>
-      <w:bookmarkEnd w:id="77"/>
       <w:bookmarkEnd w:id="78"/>
       <w:bookmarkEnd w:id="79"/>
+      <w:bookmarkEnd w:id="80"/>
     </w:p>
     <w:p>
       <w:pPr>
@@ -28003,7 +27690,7 @@
           <w:lang w:eastAsia="ru-RU"/>
         </w:rPr>
       </w:pPr>
-      <w:bookmarkStart w:id="80" w:name="_Toc59029733"/>
+      <w:bookmarkStart w:id="81" w:name="_Toc59203915"/>
       <w:r>
         <w:rPr>
           <w:lang w:eastAsia="ru-RU"/>
@@ -28011,23 +27698,23 @@
         <w:lastRenderedPageBreak/>
         <w:t>ПРИЛОЖЕНИ</w:t>
       </w:r>
-      <w:bookmarkStart w:id="81" w:name="_Hlk532372494"/>
-      <w:bookmarkStart w:id="82" w:name="_Hlk8847254"/>
-      <w:bookmarkEnd w:id="80"/>
+      <w:bookmarkStart w:id="82" w:name="_Hlk532372494"/>
+      <w:bookmarkStart w:id="83" w:name="_Hlk8847254"/>
       <w:r>
         <w:rPr>
           <w:lang w:eastAsia="ru-RU"/>
         </w:rPr>
         <w:t>Е</w:t>
       </w:r>
+      <w:bookmarkEnd w:id="81"/>
     </w:p>
     <w:p>
       <w:pPr>
         <w:pStyle w:val="afe"/>
         <w:ind w:firstLine="0"/>
       </w:pPr>
-      <w:bookmarkStart w:id="83" w:name="_Hlk59200885"/>
-      <w:bookmarkEnd w:id="81"/>
+      <w:bookmarkStart w:id="84" w:name="_Hlk59200885"/>
+      <w:bookmarkEnd w:id="82"/>
       <w:r>
         <w:t xml:space="preserve">Код файла </w:t>
       </w:r>
@@ -28035,7 +27722,7 @@
         <w:t>PillowController.java</w:t>
       </w:r>
     </w:p>
-    <w:bookmarkEnd w:id="83"/>
+    <w:bookmarkEnd w:id="84"/>
     <w:p>
       <w:pPr>
         <w:pStyle w:val="afe"/>
@@ -30297,7 +29984,7 @@
         <w:pStyle w:val="afe"/>
         <w:ind w:firstLine="0"/>
       </w:pPr>
-      <w:bookmarkStart w:id="84" w:name="_Hlk59201053"/>
+      <w:bookmarkStart w:id="85" w:name="_Hlk59201053"/>
       <w:r>
         <w:t xml:space="preserve">Код файла </w:t>
       </w:r>
@@ -30308,7 +29995,7 @@
         <w:t>.java</w:t>
       </w:r>
     </w:p>
-    <w:bookmarkEnd w:id="84"/>
+    <w:bookmarkEnd w:id="85"/>
     <w:p>
       <w:pPr>
         <w:pStyle w:val="afe"/>
@@ -32333,7 +32020,7 @@
         <w:t>}</w:t>
       </w:r>
     </w:p>
-    <w:bookmarkEnd w:id="82"/>
+    <w:bookmarkEnd w:id="83"/>
     <w:p>
       <w:pPr>
         <w:pStyle w:val="afe"/>
@@ -38211,7 +37898,7 @@
 </file>
 
 <file path=customXml/itemProps1.xml><?xml version="1.0" encoding="utf-8"?>
-<ds:datastoreItem xmlns:ds="http://schemas.openxmlformats.org/officeDocument/2006/customXml" ds:itemID="{11A2D0F8-C3B7-475F-9C7C-DA466E8F4375}">
+<ds:datastoreItem xmlns:ds="http://schemas.openxmlformats.org/officeDocument/2006/customXml" ds:itemID="{7E915F2E-171A-4BF5-B127-91736F1F9E2F}">
   <ds:schemaRefs>
     <ds:schemaRef ds:uri="http://schemas.openxmlformats.org/officeDocument/2006/bibliography"/>
   </ds:schemaRefs>

</xml_diff>